<commit_message>
cap nhat noi dung 2.2 yeu cau chi tiet
</commit_message>
<xml_diff>
--- a/nop_bao_cao/2.2.YeuCau_ChiTiet_TongHop.docx
+++ b/nop_bao_cao/2.2.YeuCau_ChiTiet_TongHop.docx
@@ -1,25 +1,37 @@
 
 <file path=word/document.xml><?xml version="1.0" encoding="utf-8"?>
-<w:document xmlns:wpc="http://schemas.microsoft.com/office/word/2010/wordprocessingCanvas" xmlns:cx="http://schemas.microsoft.com/office/drawing/2014/chartex" xmlns:cx1="http://schemas.microsoft.com/office/drawing/2015/9/8/chartex" xmlns:cx2="http://schemas.microsoft.com/office/drawing/2015/10/21/chartex" xmlns:cx3="http://schemas.microsoft.com/office/drawing/2016/5/9/chartex" xmlns:cx4="http://schemas.microsoft.com/office/drawing/2016/5/10/chartex" xmlns:cx5="http://schemas.microsoft.com/office/drawing/2016/5/11/chartex" xmlns:cx6="http://schemas.microsoft.com/office/drawing/2016/5/12/chartex" xmlns:cx7="http://schemas.microsoft.com/office/drawing/2016/5/13/chartex" xmlns:cx8="http://schemas.microsoft.com/office/drawing/2016/5/14/chartex" xmlns:mc="http://schemas.openxmlformats.org/markup-compatibility/2006" xmlns:aink="http://schemas.microsoft.com/office/drawing/2016/ink" xmlns:am3d="http://schemas.microsoft.com/office/drawing/2017/model3d" xmlns:o="urn:schemas-microsoft-com:office:office" xmlns:oel="http://schemas.microsoft.com/office/2019/extlst" xmlns:r="http://schemas.openxmlformats.org/officeDocument/2006/relationships" xmlns:m="http://schemas.openxmlformats.org/officeDocument/2006/math" xmlns:v="urn:schemas-microsoft-com:vml" xmlns:wp14="http://schemas.microsoft.com/office/word/2010/wordprocessingDrawing" xmlns:wp="http://schemas.openxmlformats.org/drawingml/2006/wordprocessingDrawing" xmlns:w10="urn:schemas-microsoft-com:office:word" xmlns:w="http://schemas.openxmlformats.org/wordprocessingml/2006/main" xmlns:w14="http://schemas.microsoft.com/office/word/2010/wordml" xmlns:w15="http://schemas.microsoft.com/office/word/2012/wordml" xmlns:w16cex="http://schemas.microsoft.com/office/word/2018/wordml/cex" xmlns:w16cid="http://schemas.microsoft.com/office/word/2016/wordml/cid" xmlns:w16="http://schemas.microsoft.com/office/word/2018/wordml" xmlns:w16sdtdh="http://schemas.microsoft.com/office/word/2020/wordml/sdtdatahash" xmlns:w16se="http://schemas.microsoft.com/office/word/2015/wordml/symex" xmlns:wpg="http://schemas.microsoft.com/office/word/2010/wordprocessingGroup" xmlns:wpi="http://schemas.microsoft.com/office/word/2010/wordprocessingInk" xmlns:wne="http://schemas.microsoft.com/office/word/2006/wordml" xmlns:wps="http://schemas.microsoft.com/office/word/2010/wordprocessingShape" mc:Ignorable="w14 w15 w16se w16cid w16 w16cex w16sdtdh wp14">
+<w:document xmlns:wpc="http://schemas.microsoft.com/office/word/2010/wordprocessingCanvas" xmlns:cx="http://schemas.microsoft.com/office/drawing/2014/chartex" xmlns:cx1="http://schemas.microsoft.com/office/drawing/2015/9/8/chartex" xmlns:cx2="http://schemas.microsoft.com/office/drawing/2015/10/21/chartex" xmlns:cx3="http://schemas.microsoft.com/office/drawing/2016/5/9/chartex" xmlns:cx4="http://schemas.microsoft.com/office/drawing/2016/5/10/chartex" xmlns:cx5="http://schemas.microsoft.com/office/drawing/2016/5/11/chartex" xmlns:cx6="http://schemas.microsoft.com/office/drawing/2016/5/12/chartex" xmlns:cx7="http://schemas.microsoft.com/office/drawing/2016/5/13/chartex" xmlns:cx8="http://schemas.microsoft.com/office/drawing/2016/5/14/chartex" xmlns:mc="http://schemas.openxmlformats.org/markup-compatibility/2006" xmlns:aink="http://schemas.microsoft.com/office/drawing/2016/ink" xmlns:am3d="http://schemas.microsoft.com/office/drawing/2017/model3d" xmlns:o="urn:schemas-microsoft-com:office:office" xmlns:r="http://schemas.openxmlformats.org/officeDocument/2006/relationships" xmlns:m="http://schemas.openxmlformats.org/officeDocument/2006/math" xmlns:v="urn:schemas-microsoft-com:vml" xmlns:wp14="http://schemas.microsoft.com/office/word/2010/wordprocessingDrawing" xmlns:wp="http://schemas.openxmlformats.org/drawingml/2006/wordprocessingDrawing" xmlns:w10="urn:schemas-microsoft-com:office:word" xmlns:w="http://schemas.openxmlformats.org/wordprocessingml/2006/main" xmlns:w14="http://schemas.microsoft.com/office/word/2010/wordml" xmlns:w15="http://schemas.microsoft.com/office/word/2012/wordml" xmlns:w16cex="http://schemas.microsoft.com/office/word/2018/wordml/cex" xmlns:w16cid="http://schemas.microsoft.com/office/word/2016/wordml/cid" xmlns:w16="http://schemas.microsoft.com/office/word/2018/wordml" xmlns:w16sdtdh="http://schemas.microsoft.com/office/word/2020/wordml/sdtdatahash" xmlns:w16se="http://schemas.microsoft.com/office/word/2015/wordml/symex" xmlns:wpg="http://schemas.microsoft.com/office/word/2010/wordprocessingGroup" xmlns:wpi="http://schemas.microsoft.com/office/word/2010/wordprocessingInk" xmlns:wne="http://schemas.microsoft.com/office/word/2006/wordml" xmlns:wps="http://schemas.microsoft.com/office/word/2010/wordprocessingShape" mc:Ignorable="w14 w15 w16se w16cid w16 w16cex w16sdtdh wp14">
   <w:body>
     <w:p>
       <w:pPr>
         <w:pStyle w:val="Title"/>
         <w:rPr>
-          <w:lang w:val="en-US"/>
-        </w:rPr>
-      </w:pPr>
-      <w:r>
-        <w:rPr>
-          <w:lang w:val="en-US"/>
-        </w:rPr>
-        <w:t>Xe2go yêu cầu gallery</w:t>
-      </w:r>
-      <w:r>
-        <w:rPr>
-          <w:lang w:val="en-US"/>
-        </w:rPr>
-        <w:t xml:space="preserve"> đợt 2</w:t>
+          <w:rFonts w:cstheme="majorHAnsi"/>
+          <w:lang w:val="en-US"/>
+        </w:rPr>
+      </w:pPr>
+      <w:r>
+        <w:rPr>
+          <w:rFonts w:cstheme="majorHAnsi"/>
+          <w:lang w:val="en-US"/>
+        </w:rPr>
+        <w:t>Yêu cầu chi tiết tổng hợp</w:t>
+      </w:r>
+    </w:p>
+    <w:p>
+      <w:pPr>
+        <w:pStyle w:val="Heading1"/>
+        <w:rPr>
+          <w:rFonts w:cstheme="majorHAnsi"/>
+          <w:lang w:val="en-US"/>
+        </w:rPr>
+      </w:pPr>
+      <w:r>
+        <w:rPr>
+          <w:rFonts w:cstheme="majorHAnsi"/>
+          <w:lang w:val="en-US"/>
+        </w:rPr>
+        <w:t>Bổ sung thông tin trang danh mục sản phẩm và dịch vụ</w:t>
       </w:r>
     </w:p>
     <w:p>
@@ -30,11 +42,13 @@
           <w:numId w:val="1"/>
         </w:numPr>
         <w:rPr>
-          <w:lang w:val="en-US"/>
-        </w:rPr>
-      </w:pPr>
-      <w:r>
-        <w:rPr>
+          <w:rFonts w:asciiTheme="majorHAnsi" w:hAnsiTheme="majorHAnsi" w:cstheme="majorHAnsi"/>
+          <w:lang w:val="en-US"/>
+        </w:rPr>
+      </w:pPr>
+      <w:r>
+        <w:rPr>
+          <w:rFonts w:asciiTheme="majorHAnsi" w:hAnsiTheme="majorHAnsi" w:cstheme="majorHAnsi"/>
           <w:lang w:val="en-US"/>
         </w:rPr>
         <w:t>Sửa chữa và bảo dưỡng</w:t>
@@ -48,11 +62,13 @@
           <w:numId w:val="1"/>
         </w:numPr>
         <w:rPr>
-          <w:lang w:val="en-US"/>
-        </w:rPr>
-      </w:pPr>
-      <w:r>
-        <w:rPr>
+          <w:rFonts w:asciiTheme="majorHAnsi" w:hAnsiTheme="majorHAnsi" w:cstheme="majorHAnsi"/>
+          <w:lang w:val="en-US"/>
+        </w:rPr>
+      </w:pPr>
+      <w:r>
+        <w:rPr>
+          <w:rFonts w:asciiTheme="majorHAnsi" w:hAnsiTheme="majorHAnsi" w:cstheme="majorHAnsi"/>
           <w:lang w:val="en-US"/>
         </w:rPr>
         <w:t>Bảo dưỡng định kỳ</w:t>
@@ -66,11 +82,13 @@
           <w:numId w:val="1"/>
         </w:numPr>
         <w:rPr>
-          <w:lang w:val="en-US"/>
-        </w:rPr>
-      </w:pPr>
-      <w:r>
-        <w:rPr>
+          <w:rFonts w:asciiTheme="majorHAnsi" w:hAnsiTheme="majorHAnsi" w:cstheme="majorHAnsi"/>
+          <w:lang w:val="en-US"/>
+        </w:rPr>
+      </w:pPr>
+      <w:r>
+        <w:rPr>
+          <w:rFonts w:asciiTheme="majorHAnsi" w:hAnsiTheme="majorHAnsi" w:cstheme="majorHAnsi"/>
           <w:lang w:val="en-US"/>
         </w:rPr>
         <w:t>Thay nhớt(mua bán nhớt)</w:t>
@@ -84,11 +102,13 @@
           <w:numId w:val="1"/>
         </w:numPr>
         <w:rPr>
-          <w:lang w:val="en-US"/>
-        </w:rPr>
-      </w:pPr>
-      <w:r>
-        <w:rPr>
+          <w:rFonts w:asciiTheme="majorHAnsi" w:hAnsiTheme="majorHAnsi" w:cstheme="majorHAnsi"/>
+          <w:lang w:val="en-US"/>
+        </w:rPr>
+      </w:pPr>
+      <w:r>
+        <w:rPr>
+          <w:rFonts w:asciiTheme="majorHAnsi" w:hAnsiTheme="majorHAnsi" w:cstheme="majorHAnsi"/>
           <w:lang w:val="en-US"/>
         </w:rPr>
         <w:t>Rửa xe</w:t>
@@ -102,11 +122,13 @@
           <w:numId w:val="1"/>
         </w:numPr>
         <w:rPr>
-          <w:lang w:val="en-US"/>
-        </w:rPr>
-      </w:pPr>
-      <w:r>
-        <w:rPr>
+          <w:rFonts w:asciiTheme="majorHAnsi" w:hAnsiTheme="majorHAnsi" w:cstheme="majorHAnsi"/>
+          <w:lang w:val="en-US"/>
+        </w:rPr>
+      </w:pPr>
+      <w:r>
+        <w:rPr>
+          <w:rFonts w:asciiTheme="majorHAnsi" w:hAnsiTheme="majorHAnsi" w:cstheme="majorHAnsi"/>
           <w:lang w:val="en-US"/>
         </w:rPr>
         <w:t>Dán phim cách nhiệt</w:t>
@@ -120,23 +142,27 @@
           <w:numId w:val="1"/>
         </w:numPr>
         <w:rPr>
-          <w:lang w:val="en-US"/>
-        </w:rPr>
-      </w:pPr>
-      <w:r>
-        <w:rPr>
+          <w:rFonts w:asciiTheme="majorHAnsi" w:hAnsiTheme="majorHAnsi" w:cstheme="majorHAnsi"/>
+          <w:lang w:val="en-US"/>
+        </w:rPr>
+      </w:pPr>
+      <w:r>
+        <w:rPr>
+          <w:rFonts w:asciiTheme="majorHAnsi" w:hAnsiTheme="majorHAnsi" w:cstheme="majorHAnsi"/>
           <w:lang w:val="en-US"/>
         </w:rPr>
         <w:t>Làm đồng sơn</w:t>
       </w:r>
       <w:r>
         <w:rPr>
+          <w:rFonts w:asciiTheme="majorHAnsi" w:hAnsiTheme="majorHAnsi" w:cstheme="majorHAnsi"/>
           <w:lang w:val="en-US"/>
         </w:rPr>
         <w:t xml:space="preserve"> và bảo hiểm</w:t>
       </w:r>
       <w:r>
         <w:rPr>
+          <w:rFonts w:asciiTheme="majorHAnsi" w:hAnsiTheme="majorHAnsi" w:cstheme="majorHAnsi"/>
           <w:lang w:val="en-US"/>
         </w:rPr>
         <w:t xml:space="preserve"> (2 TH, 1 làm đồng sơn, 2 là có bảo hiểm làm đồng sơn)</w:t>
@@ -150,17 +176,20 @@
           <w:numId w:val="1"/>
         </w:numPr>
         <w:rPr>
-          <w:lang w:val="en-US"/>
-        </w:rPr>
-      </w:pPr>
-      <w:r>
-        <w:rPr>
+          <w:rFonts w:asciiTheme="majorHAnsi" w:hAnsiTheme="majorHAnsi" w:cstheme="majorHAnsi"/>
+          <w:lang w:val="en-US"/>
+        </w:rPr>
+      </w:pPr>
+      <w:r>
+        <w:rPr>
+          <w:rFonts w:asciiTheme="majorHAnsi" w:hAnsiTheme="majorHAnsi" w:cstheme="majorHAnsi"/>
           <w:lang w:val="en-US"/>
         </w:rPr>
         <w:t>Phụ kiện xe</w:t>
       </w:r>
       <w:r>
         <w:rPr>
+          <w:rFonts w:asciiTheme="majorHAnsi" w:hAnsiTheme="majorHAnsi" w:cstheme="majorHAnsi"/>
           <w:lang w:val="en-US"/>
         </w:rPr>
         <w:t xml:space="preserve"> ( nâng cấp phụ tùng, linh kiện xe hơi)</w:t>
@@ -168,15 +197,25 @@
     </w:p>
     <w:p>
       <w:pPr>
-        <w:rPr>
-          <w:lang w:val="en-US"/>
-        </w:rPr>
-      </w:pPr>
-      <w:r>
-        <w:rPr>
-          <w:lang w:val="en-US"/>
-        </w:rPr>
-        <w:t>Hình cần thay:</w:t>
+        <w:pStyle w:val="Heading1"/>
+        <w:rPr>
+          <w:rFonts w:cstheme="majorHAnsi"/>
+          <w:lang w:val="en-US"/>
+        </w:rPr>
+      </w:pPr>
+      <w:r>
+        <w:rPr>
+          <w:rFonts w:cstheme="majorHAnsi"/>
+          <w:lang w:val="en-US"/>
+        </w:rPr>
+        <w:t>Hình cần thay</w:t>
+      </w:r>
+      <w:r>
+        <w:rPr>
+          <w:rFonts w:cstheme="majorHAnsi"/>
+          <w:lang w:val="en-US"/>
+        </w:rPr>
+        <w:t xml:space="preserve"> trang chủ</w:t>
       </w:r>
     </w:p>
     <w:p>
@@ -187,11 +226,13 @@
           <w:numId w:val="2"/>
         </w:numPr>
         <w:rPr>
-          <w:lang w:val="en-US"/>
-        </w:rPr>
-      </w:pPr>
-      <w:r>
-        <w:rPr>
+          <w:rFonts w:asciiTheme="majorHAnsi" w:hAnsiTheme="majorHAnsi" w:cstheme="majorHAnsi"/>
+          <w:lang w:val="en-US"/>
+        </w:rPr>
+      </w:pPr>
+      <w:r>
+        <w:rPr>
+          <w:rFonts w:asciiTheme="majorHAnsi" w:hAnsiTheme="majorHAnsi" w:cstheme="majorHAnsi"/>
           <w:lang w:val="en-US"/>
         </w:rPr>
         <w:t>Slider trên menu</w:t>
@@ -205,11 +246,13 @@
           <w:numId w:val="2"/>
         </w:numPr>
         <w:rPr>
-          <w:lang w:val="en-US"/>
-        </w:rPr>
-      </w:pPr>
-      <w:r>
-        <w:rPr>
+          <w:rFonts w:asciiTheme="majorHAnsi" w:hAnsiTheme="majorHAnsi" w:cstheme="majorHAnsi"/>
+          <w:lang w:val="en-US"/>
+        </w:rPr>
+      </w:pPr>
+      <w:r>
+        <w:rPr>
+          <w:rFonts w:asciiTheme="majorHAnsi" w:hAnsiTheme="majorHAnsi" w:cstheme="majorHAnsi"/>
           <w:lang w:val="en-US"/>
         </w:rPr>
         <w:t>Hình cơ sở pháp lý</w:t>
@@ -223,11 +266,13 @@
           <w:numId w:val="2"/>
         </w:numPr>
         <w:rPr>
-          <w:lang w:val="en-US"/>
-        </w:rPr>
-      </w:pPr>
-      <w:r>
-        <w:rPr>
+          <w:rFonts w:asciiTheme="majorHAnsi" w:hAnsiTheme="majorHAnsi" w:cstheme="majorHAnsi"/>
+          <w:lang w:val="en-US"/>
+        </w:rPr>
+      </w:pPr>
+      <w:r>
+        <w:rPr>
+          <w:rFonts w:asciiTheme="majorHAnsi" w:hAnsiTheme="majorHAnsi" w:cstheme="majorHAnsi"/>
           <w:lang w:val="en-US"/>
         </w:rPr>
         <w:t>Bảo hiểm</w:t>
@@ -235,15 +280,78 @@
     </w:p>
     <w:p>
       <w:pPr>
-        <w:rPr>
-          <w:lang w:val="en-US"/>
-        </w:rPr>
-      </w:pPr>
-      <w:r>
-        <w:rPr>
-          <w:lang w:val="en-US"/>
-        </w:rPr>
-        <w:t>Xác nhận thông tin</w:t>
+        <w:pStyle w:val="Heading1"/>
+        <w:rPr>
+          <w:rFonts w:cstheme="majorHAnsi"/>
+          <w:lang w:val="en-US"/>
+        </w:rPr>
+      </w:pPr>
+      <w:r>
+        <w:rPr>
+          <w:rFonts w:cstheme="majorHAnsi"/>
+          <w:lang w:val="en-US"/>
+        </w:rPr>
+        <w:t>Xác nhận</w:t>
+      </w:r>
+      <w:r>
+        <w:rPr>
+          <w:rFonts w:cstheme="majorHAnsi"/>
+          <w:lang w:val="en-US"/>
+        </w:rPr>
+        <w:t xml:space="preserve"> và bổ sung</w:t>
+      </w:r>
+      <w:r>
+        <w:rPr>
+          <w:rFonts w:cstheme="majorHAnsi"/>
+          <w:lang w:val="en-US"/>
+        </w:rPr>
+        <w:t xml:space="preserve"> thông tin</w:t>
+      </w:r>
+      <w:r>
+        <w:rPr>
+          <w:rFonts w:cstheme="majorHAnsi"/>
+          <w:lang w:val="en-US"/>
+        </w:rPr>
+        <w:t xml:space="preserve"> trang chủ</w:t>
+      </w:r>
+    </w:p>
+    <w:p>
+      <w:pPr>
+        <w:rPr>
+          <w:lang w:val="en-US"/>
+        </w:rPr>
+      </w:pPr>
+      <w:r>
+        <w:rPr>
+          <w:lang w:val="en-US"/>
+        </w:rPr>
+        <w:t xml:space="preserve">Ghi chú: </w:t>
+      </w:r>
+      <w:r>
+        <w:rPr>
+          <w:highlight w:val="green"/>
+          <w:lang w:val="en-US"/>
+        </w:rPr>
+        <w:t>Xanh lá</w:t>
+      </w:r>
+      <w:r>
+        <w:rPr>
+          <w:lang w:val="en-US"/>
+        </w:rPr>
+        <w:t xml:space="preserve">: Đang đúng, </w:t>
+      </w:r>
+      <w:r>
+        <w:rPr>
+          <w:highlight w:val="yellow"/>
+          <w:lang w:val="en-US"/>
+        </w:rPr>
+        <w:t>Vàng</w:t>
+      </w:r>
+      <w:r>
+        <w:rPr>
+          <w:lang w:val="en-US"/>
+        </w:rPr>
+        <w:t>: Bổ sung</w:t>
       </w:r>
     </w:p>
     <w:p>
@@ -254,10 +362,14 @@
           <w:numId w:val="3"/>
         </w:numPr>
         <w:rPr>
-          <w:lang w:val="en-US"/>
-        </w:rPr>
-      </w:pPr>
-      <w:r>
+          <w:rFonts w:asciiTheme="majorHAnsi" w:hAnsiTheme="majorHAnsi" w:cstheme="majorHAnsi"/>
+          <w:lang w:val="en-US"/>
+        </w:rPr>
+      </w:pPr>
+      <w:r>
+        <w:rPr>
+          <w:rFonts w:asciiTheme="majorHAnsi" w:hAnsiTheme="majorHAnsi" w:cstheme="majorHAnsi"/>
+        </w:rPr>
         <w:t xml:space="preserve">Thư ngỏ </w:t>
       </w:r>
     </w:p>
@@ -269,10 +381,14 @@
           <w:numId w:val="3"/>
         </w:numPr>
         <w:rPr>
-          <w:lang w:val="en-US"/>
-        </w:rPr>
-      </w:pPr>
-      <w:r>
+          <w:rFonts w:asciiTheme="majorHAnsi" w:hAnsiTheme="majorHAnsi" w:cstheme="majorHAnsi"/>
+          <w:lang w:val="en-US"/>
+        </w:rPr>
+      </w:pPr>
+      <w:r>
+        <w:rPr>
+          <w:rFonts w:asciiTheme="majorHAnsi" w:hAnsiTheme="majorHAnsi" w:cstheme="majorHAnsi"/>
+        </w:rPr>
         <w:t xml:space="preserve">Sơ đồ nhân sự </w:t>
       </w:r>
     </w:p>
@@ -284,12 +400,14 @@
           <w:numId w:val="3"/>
         </w:numPr>
         <w:rPr>
+          <w:rFonts w:asciiTheme="majorHAnsi" w:hAnsiTheme="majorHAnsi" w:cstheme="majorHAnsi"/>
           <w:highlight w:val="green"/>
           <w:lang w:val="en-US"/>
         </w:rPr>
       </w:pPr>
       <w:r>
         <w:rPr>
+          <w:rFonts w:asciiTheme="majorHAnsi" w:hAnsiTheme="majorHAnsi" w:cstheme="majorHAnsi"/>
           <w:highlight w:val="green"/>
         </w:rPr>
         <w:t>Lĩnh vực hoạt động</w:t>
@@ -303,11 +421,13 @@
           <w:numId w:val="3"/>
         </w:numPr>
         <w:rPr>
+          <w:rFonts w:asciiTheme="majorHAnsi" w:hAnsiTheme="majorHAnsi" w:cstheme="majorHAnsi"/>
           <w:highlight w:val="green"/>
         </w:rPr>
       </w:pPr>
       <w:r>
         <w:rPr>
+          <w:rFonts w:asciiTheme="majorHAnsi" w:hAnsiTheme="majorHAnsi" w:cstheme="majorHAnsi"/>
           <w:highlight w:val="green"/>
         </w:rPr>
         <w:t xml:space="preserve">Cơ sở pháp lý </w:t>
@@ -321,11 +441,13 @@
           <w:numId w:val="3"/>
         </w:numPr>
         <w:rPr>
+          <w:rFonts w:asciiTheme="majorHAnsi" w:hAnsiTheme="majorHAnsi" w:cstheme="majorHAnsi"/>
           <w:highlight w:val="green"/>
         </w:rPr>
       </w:pPr>
       <w:r>
         <w:rPr>
+          <w:rFonts w:asciiTheme="majorHAnsi" w:hAnsiTheme="majorHAnsi" w:cstheme="majorHAnsi"/>
           <w:highlight w:val="green"/>
         </w:rPr>
         <w:t xml:space="preserve">Phương châm công ty </w:t>
@@ -339,11 +461,13 @@
           <w:numId w:val="3"/>
         </w:numPr>
         <w:rPr>
+          <w:rFonts w:asciiTheme="majorHAnsi" w:hAnsiTheme="majorHAnsi" w:cstheme="majorHAnsi"/>
           <w:highlight w:val="green"/>
         </w:rPr>
       </w:pPr>
       <w:r>
         <w:rPr>
+          <w:rFonts w:asciiTheme="majorHAnsi" w:hAnsiTheme="majorHAnsi" w:cstheme="majorHAnsi"/>
           <w:highlight w:val="green"/>
         </w:rPr>
         <w:t xml:space="preserve">Sứ mệnh, Tầm nhìn &amp; Giá trị cốt lõi </w:t>
@@ -356,8 +480,14 @@
           <w:ilvl w:val="0"/>
           <w:numId w:val="3"/>
         </w:numPr>
-      </w:pPr>
-      <w:r>
+        <w:rPr>
+          <w:rFonts w:asciiTheme="majorHAnsi" w:hAnsiTheme="majorHAnsi" w:cstheme="majorHAnsi"/>
+        </w:rPr>
+      </w:pPr>
+      <w:r>
+        <w:rPr>
+          <w:rFonts w:asciiTheme="majorHAnsi" w:hAnsiTheme="majorHAnsi" w:cstheme="majorHAnsi"/>
+        </w:rPr>
         <w:t xml:space="preserve">Chiến lược kinh doanh </w:t>
       </w:r>
     </w:p>
@@ -368,8 +498,14 @@
           <w:ilvl w:val="0"/>
           <w:numId w:val="3"/>
         </w:numPr>
-      </w:pPr>
-      <w:r>
+        <w:rPr>
+          <w:rFonts w:asciiTheme="majorHAnsi" w:hAnsiTheme="majorHAnsi" w:cstheme="majorHAnsi"/>
+        </w:rPr>
+      </w:pPr>
+      <w:r>
+        <w:rPr>
+          <w:rFonts w:asciiTheme="majorHAnsi" w:hAnsiTheme="majorHAnsi" w:cstheme="majorHAnsi"/>
+        </w:rPr>
         <w:t xml:space="preserve">Bảng báo giá </w:t>
       </w:r>
     </w:p>
@@ -381,11 +517,13 @@
           <w:numId w:val="3"/>
         </w:numPr>
         <w:rPr>
+          <w:rFonts w:asciiTheme="majorHAnsi" w:hAnsiTheme="majorHAnsi" w:cstheme="majorHAnsi"/>
           <w:highlight w:val="green"/>
         </w:rPr>
       </w:pPr>
       <w:r>
         <w:rPr>
+          <w:rFonts w:asciiTheme="majorHAnsi" w:hAnsiTheme="majorHAnsi" w:cstheme="majorHAnsi"/>
           <w:highlight w:val="green"/>
         </w:rPr>
         <w:t xml:space="preserve">Nguyên tắc hoạt động </w:t>
@@ -399,14 +537,54 @@
           <w:numId w:val="3"/>
         </w:numPr>
         <w:rPr>
+          <w:rFonts w:asciiTheme="majorHAnsi" w:hAnsiTheme="majorHAnsi" w:cstheme="majorHAnsi"/>
+          <w:highlight w:val="yellow"/>
+        </w:rPr>
+      </w:pPr>
+      <w:r>
+        <w:rPr>
+          <w:rFonts w:asciiTheme="majorHAnsi" w:hAnsiTheme="majorHAnsi" w:cstheme="majorHAnsi"/>
+          <w:highlight w:val="yellow"/>
+        </w:rPr>
+        <w:t xml:space="preserve">Liên kết bảo hiểm </w:t>
+      </w:r>
+    </w:p>
+    <w:p>
+      <w:pPr>
+        <w:pStyle w:val="ListParagraph"/>
+        <w:numPr>
+          <w:ilvl w:val="0"/>
+          <w:numId w:val="3"/>
+        </w:numPr>
+        <w:rPr>
+          <w:rFonts w:asciiTheme="majorHAnsi" w:hAnsiTheme="majorHAnsi" w:cstheme="majorHAnsi"/>
+        </w:rPr>
+      </w:pPr>
+      <w:r>
+        <w:rPr>
+          <w:rFonts w:asciiTheme="majorHAnsi" w:hAnsiTheme="majorHAnsi" w:cstheme="majorHAnsi"/>
+        </w:rPr>
+        <w:t>Đối tác tiêu biểu</w:t>
+      </w:r>
+    </w:p>
+    <w:p>
+      <w:pPr>
+        <w:pStyle w:val="ListParagraph"/>
+        <w:numPr>
+          <w:ilvl w:val="0"/>
+          <w:numId w:val="3"/>
+        </w:numPr>
+        <w:rPr>
+          <w:rFonts w:asciiTheme="majorHAnsi" w:hAnsiTheme="majorHAnsi" w:cstheme="majorHAnsi"/>
           <w:highlight w:val="green"/>
         </w:rPr>
       </w:pPr>
       <w:r>
         <w:rPr>
+          <w:rFonts w:asciiTheme="majorHAnsi" w:hAnsiTheme="majorHAnsi" w:cstheme="majorHAnsi"/>
           <w:highlight w:val="green"/>
         </w:rPr>
-        <w:t xml:space="preserve">Liên kết bảo hiểm </w:t>
+        <w:t>Thành tựu đạt được</w:t>
       </w:r>
     </w:p>
     <w:p>
@@ -416,9 +594,17 @@
           <w:ilvl w:val="0"/>
           <w:numId w:val="3"/>
         </w:numPr>
-      </w:pPr>
-      <w:r>
-        <w:t>Đối tác tiêu biểu</w:t>
+        <w:rPr>
+          <w:rFonts w:asciiTheme="majorHAnsi" w:hAnsiTheme="majorHAnsi" w:cstheme="majorHAnsi"/>
+          <w:highlight w:val="green"/>
+        </w:rPr>
+      </w:pPr>
+      <w:r>
+        <w:rPr>
+          <w:rFonts w:asciiTheme="majorHAnsi" w:hAnsiTheme="majorHAnsi" w:cstheme="majorHAnsi"/>
+          <w:highlight w:val="green"/>
+        </w:rPr>
+        <w:t>Hình ảnh tiêu biểu</w:t>
       </w:r>
     </w:p>
     <w:p>
@@ -429,47 +615,18 @@
           <w:numId w:val="3"/>
         </w:numPr>
         <w:rPr>
-          <w:highlight w:val="green"/>
-        </w:rPr>
-      </w:pPr>
-      <w:r>
-        <w:rPr>
-          <w:highlight w:val="green"/>
-        </w:rPr>
-        <w:t>Thành tựu đạt được</w:t>
-      </w:r>
-    </w:p>
-    <w:p>
-      <w:pPr>
-        <w:pStyle w:val="ListParagraph"/>
-        <w:numPr>
-          <w:ilvl w:val="0"/>
-          <w:numId w:val="3"/>
-        </w:numPr>
-        <w:rPr>
-          <w:highlight w:val="green"/>
-        </w:rPr>
-      </w:pPr>
-      <w:r>
-        <w:rPr>
-          <w:highlight w:val="green"/>
-        </w:rPr>
-        <w:t>Hình ảnh tiêu biểu</w:t>
-      </w:r>
-    </w:p>
-    <w:p>
-      <w:pPr>
-        <w:pStyle w:val="ListParagraph"/>
-        <w:numPr>
-          <w:ilvl w:val="0"/>
-          <w:numId w:val="3"/>
-        </w:numPr>
-      </w:pPr>
-      <w:r>
+          <w:rFonts w:asciiTheme="majorHAnsi" w:hAnsiTheme="majorHAnsi" w:cstheme="majorHAnsi"/>
+        </w:rPr>
+      </w:pPr>
+      <w:r>
+        <w:rPr>
+          <w:rFonts w:asciiTheme="majorHAnsi" w:hAnsiTheme="majorHAnsi" w:cstheme="majorHAnsi"/>
+        </w:rPr>
         <w:t>Thư cám ơ</w:t>
       </w:r>
       <w:r>
         <w:rPr>
+          <w:rFonts w:asciiTheme="majorHAnsi" w:hAnsiTheme="majorHAnsi" w:cstheme="majorHAnsi"/>
           <w:lang w:val="en-US"/>
         </w:rPr>
         <w:t>n</w:t>
@@ -477,15 +634,18 @@
     </w:p>
     <w:p>
       <w:pPr>
-        <w:rPr>
-          <w:lang w:val="en-US"/>
-        </w:rPr>
-      </w:pPr>
-      <w:r>
-        <w:rPr>
-          <w:lang w:val="en-US"/>
-        </w:rPr>
-        <w:t>Yêu cầu chỉnh sửa</w:t>
+        <w:pStyle w:val="Heading1"/>
+        <w:rPr>
+          <w:rFonts w:cstheme="majorHAnsi"/>
+          <w:lang w:val="en-US"/>
+        </w:rPr>
+      </w:pPr>
+      <w:r>
+        <w:rPr>
+          <w:rFonts w:cstheme="majorHAnsi"/>
+          <w:lang w:val="en-US"/>
+        </w:rPr>
+        <w:t>Nhận xét chung</w:t>
       </w:r>
     </w:p>
     <w:p>
@@ -496,11 +656,13 @@
           <w:numId w:val="4"/>
         </w:numPr>
         <w:rPr>
-          <w:lang w:val="en-US"/>
-        </w:rPr>
-      </w:pPr>
-      <w:r>
-        <w:rPr>
+          <w:rFonts w:asciiTheme="majorHAnsi" w:hAnsiTheme="majorHAnsi" w:cstheme="majorHAnsi"/>
+          <w:lang w:val="en-US"/>
+        </w:rPr>
+      </w:pPr>
+      <w:r>
+        <w:rPr>
+          <w:rFonts w:asciiTheme="majorHAnsi" w:hAnsiTheme="majorHAnsi" w:cstheme="majorHAnsi"/>
           <w:lang w:val="en-US"/>
         </w:rPr>
         <w:t>Chỉnh lại kích thước hợp lý</w:t>
@@ -514,17 +676,20 @@
           <w:numId w:val="4"/>
         </w:numPr>
         <w:rPr>
-          <w:lang w:val="en-US"/>
-        </w:rPr>
-      </w:pPr>
-      <w:r>
-        <w:rPr>
+          <w:rFonts w:asciiTheme="majorHAnsi" w:hAnsiTheme="majorHAnsi" w:cstheme="majorHAnsi"/>
+          <w:lang w:val="en-US"/>
+        </w:rPr>
+      </w:pPr>
+      <w:r>
+        <w:rPr>
+          <w:rFonts w:asciiTheme="majorHAnsi" w:hAnsiTheme="majorHAnsi" w:cstheme="majorHAnsi"/>
           <w:lang w:val="en-US"/>
         </w:rPr>
         <w:t>M</w:t>
       </w:r>
       <w:r>
         <w:rPr>
+          <w:rFonts w:asciiTheme="majorHAnsi" w:hAnsiTheme="majorHAnsi" w:cstheme="majorHAnsi"/>
           <w:lang w:val="en-US"/>
         </w:rPr>
         <w:t>enu</w:t>
@@ -538,11 +703,13 @@
           <w:numId w:val="4"/>
         </w:numPr>
         <w:rPr>
-          <w:lang w:val="en-US"/>
-        </w:rPr>
-      </w:pPr>
-      <w:r>
-        <w:rPr>
+          <w:rFonts w:asciiTheme="majorHAnsi" w:hAnsiTheme="majorHAnsi" w:cstheme="majorHAnsi"/>
+          <w:lang w:val="en-US"/>
+        </w:rPr>
+      </w:pPr>
+      <w:r>
+        <w:rPr>
+          <w:rFonts w:asciiTheme="majorHAnsi" w:hAnsiTheme="majorHAnsi" w:cstheme="majorHAnsi"/>
           <w:lang w:val="en-US"/>
         </w:rPr>
         <w:t>Hang xe</w:t>
@@ -550,16 +717,26 @@
     </w:p>
     <w:p>
       <w:pPr>
-        <w:rPr>
-          <w:lang w:val="en-US"/>
-        </w:rPr>
-      </w:pPr>
-      <w:r>
-        <w:rPr>
+        <w:pStyle w:val="Heading1"/>
+        <w:rPr>
+          <w:rFonts w:cstheme="majorHAnsi"/>
+          <w:lang w:val="en-US"/>
+        </w:rPr>
+      </w:pPr>
+      <w:r>
+        <w:rPr>
+          <w:rFonts w:cstheme="majorHAnsi"/>
           <w:lang w:val="en-US"/>
         </w:rPr>
         <w:t>Thông tin bổ sung</w:t>
       </w:r>
+      <w:r>
+        <w:rPr>
+          <w:rFonts w:cstheme="majorHAnsi"/>
+          <w:lang w:val="en-US"/>
+        </w:rPr>
+        <w:t xml:space="preserve"> phân biệt dự án</w:t>
+      </w:r>
     </w:p>
     <w:p>
       <w:pPr>
@@ -569,11 +746,13 @@
           <w:numId w:val="4"/>
         </w:numPr>
         <w:rPr>
+          <w:rFonts w:asciiTheme="majorHAnsi" w:hAnsiTheme="majorHAnsi" w:cstheme="majorHAnsi"/>
           <w:lang w:val="fr-FR"/>
         </w:rPr>
       </w:pPr>
       <w:r>
         <w:rPr>
+          <w:rFonts w:asciiTheme="majorHAnsi" w:hAnsiTheme="majorHAnsi" w:cstheme="majorHAnsi"/>
           <w:lang w:val="fr-FR"/>
         </w:rPr>
         <w:t>Xe2go là thuộc chi nhánh của quốc long auto</w:t>
@@ -587,109 +766,123 @@
           <w:numId w:val="4"/>
         </w:numPr>
         <w:rPr>
+          <w:rFonts w:asciiTheme="majorHAnsi" w:hAnsiTheme="majorHAnsi" w:cstheme="majorHAnsi"/>
           <w:lang w:val="fr-FR"/>
         </w:rPr>
       </w:pPr>
       <w:r>
         <w:rPr>
+          <w:rFonts w:asciiTheme="majorHAnsi" w:hAnsiTheme="majorHAnsi" w:cstheme="majorHAnsi"/>
           <w:lang w:val="fr-FR"/>
         </w:rPr>
-        <w:t>Quốc long bình dương là một doa</w:t>
-      </w:r>
-      <w:r>
-        <w:rPr>
+        <w:t>Quốc long bình dương là một doanh nghiệp riêng chuyên về sửa chữa</w:t>
+      </w:r>
+      <w:r>
+        <w:rPr>
+          <w:rFonts w:asciiTheme="majorHAnsi" w:hAnsiTheme="majorHAnsi" w:cstheme="majorHAnsi"/>
           <w:lang w:val="fr-FR"/>
         </w:rPr>
-        <w:t>nh nghiệp riêng chuyên về sửa chữa</w:t>
-      </w:r>
-      <w:r>
-        <w:rPr>
+        <w:t xml:space="preserve"> không liên quan tới xe2go</w:t>
+      </w:r>
+      <w:r>
+        <w:rPr>
+          <w:rFonts w:asciiTheme="majorHAnsi" w:hAnsiTheme="majorHAnsi" w:cstheme="majorHAnsi"/>
           <w:lang w:val="fr-FR"/>
         </w:rPr>
-        <w:t xml:space="preserve"> không liên quan tới xe2go</w:t>
-      </w:r>
-      <w:r>
-        <w:rPr>
+        <w:t>( chuyên về máy móc thiết bị,</w:t>
+      </w:r>
+      <w:r>
+        <w:rPr>
+          <w:rFonts w:asciiTheme="majorHAnsi" w:hAnsiTheme="majorHAnsi" w:cstheme="majorHAnsi"/>
           <w:lang w:val="fr-FR"/>
         </w:rPr>
-        <w:t>( chuyên về máy móc thiết bị,</w:t>
-      </w:r>
-      <w:r>
-        <w:rPr>
+        <w:t xml:space="preserve"> phụ tùng,</w:t>
+      </w:r>
+      <w:r>
+        <w:rPr>
+          <w:rFonts w:asciiTheme="majorHAnsi" w:hAnsiTheme="majorHAnsi" w:cstheme="majorHAnsi"/>
           <w:lang w:val="fr-FR"/>
         </w:rPr>
-        <w:t xml:space="preserve"> phụ tùng,</w:t>
-      </w:r>
-      <w:r>
-        <w:rPr>
+        <w:t xml:space="preserve"> thang máy, mô tơ</w:t>
+      </w:r>
+      <w:r>
+        <w:rPr>
+          <w:rFonts w:asciiTheme="majorHAnsi" w:hAnsiTheme="majorHAnsi" w:cstheme="majorHAnsi"/>
           <w:lang w:val="fr-FR"/>
         </w:rPr>
-        <w:t xml:space="preserve"> thang máy, mô tơ</w:t>
-      </w:r>
-      <w:r>
-        <w:rPr>
+        <w:t>, phụ tùng xe ô tô</w:t>
+      </w:r>
+      <w:r>
+        <w:rPr>
+          <w:rFonts w:asciiTheme="majorHAnsi" w:hAnsiTheme="majorHAnsi" w:cstheme="majorHAnsi"/>
           <w:lang w:val="fr-FR"/>
         </w:rPr>
-        <w:t>, phụ tùng xe ô tô</w:t>
-      </w:r>
-      <w:r>
-        <w:rPr>
+        <w:t>)</w:t>
+      </w:r>
+    </w:p>
+    <w:p>
+      <w:pPr>
+        <w:pStyle w:val="ListParagraph"/>
+        <w:numPr>
+          <w:ilvl w:val="0"/>
+          <w:numId w:val="4"/>
+        </w:numPr>
+        <w:rPr>
+          <w:rFonts w:asciiTheme="majorHAnsi" w:hAnsiTheme="majorHAnsi" w:cstheme="majorHAnsi"/>
           <w:lang w:val="fr-FR"/>
         </w:rPr>
-        <w:t>)</w:t>
-      </w:r>
-    </w:p>
-    <w:p>
-      <w:pPr>
-        <w:rPr>
+      </w:pPr>
+      <w:r>
+        <w:rPr>
+          <w:rFonts w:asciiTheme="majorHAnsi" w:hAnsiTheme="majorHAnsi" w:cstheme="majorHAnsi"/>
           <w:lang w:val="fr-FR"/>
         </w:rPr>
-      </w:pPr>
-      <w:r>
-        <w:rPr>
+        <w:t xml:space="preserve">Website này là dành cho xe2go </w:t>
+      </w:r>
+    </w:p>
+    <w:p>
+      <w:pPr>
+        <w:pStyle w:val="ListParagraph"/>
+        <w:numPr>
+          <w:ilvl w:val="0"/>
+          <w:numId w:val="4"/>
+        </w:numPr>
+        <w:rPr>
+          <w:rFonts w:asciiTheme="majorHAnsi" w:hAnsiTheme="majorHAnsi" w:cstheme="majorHAnsi"/>
           <w:lang w:val="fr-FR"/>
         </w:rPr>
-        <w:t xml:space="preserve">Website này là dành cho xe2go </w:t>
-      </w:r>
-    </w:p>
-    <w:p>
-      <w:pPr>
-        <w:rPr>
+      </w:pPr>
+      <w:r>
+        <w:rPr>
+          <w:rFonts w:asciiTheme="majorHAnsi" w:hAnsiTheme="majorHAnsi" w:cstheme="majorHAnsi"/>
           <w:lang w:val="fr-FR"/>
         </w:rPr>
-      </w:pPr>
-      <w:r>
-        <w:rPr>
+        <w:t>Sẽ có thêm 1 website khác dành cho quốc long bình dương.</w:t>
+      </w:r>
+      <w:r>
+        <w:rPr>
+          <w:rFonts w:asciiTheme="majorHAnsi" w:hAnsiTheme="majorHAnsi" w:cstheme="majorHAnsi"/>
           <w:lang w:val="fr-FR"/>
         </w:rPr>
-        <w:t>Sẽ có thêm 1 website khác dành cho q</w:t>
-      </w:r>
-      <w:r>
-        <w:rPr>
+        <w:t>(xem ảnh)</w:t>
+      </w:r>
+    </w:p>
+    <w:p>
+      <w:pPr>
+        <w:pStyle w:val="ListParagraph"/>
+        <w:numPr>
+          <w:ilvl w:val="0"/>
+          <w:numId w:val="8"/>
+        </w:numPr>
+        <w:rPr>
+          <w:rFonts w:asciiTheme="majorHAnsi" w:hAnsiTheme="majorHAnsi" w:cstheme="majorHAnsi"/>
           <w:lang w:val="fr-FR"/>
         </w:rPr>
-        <w:t>uốc long bình dương.</w:t>
-      </w:r>
-      <w:r>
-        <w:rPr>
-          <w:lang w:val="fr-FR"/>
-        </w:rPr>
-        <w:t>(xem ảnh)</w:t>
-      </w:r>
-    </w:p>
-    <w:p>
-      <w:pPr>
-        <w:pStyle w:val="ListParagraph"/>
-        <w:numPr>
-          <w:ilvl w:val="0"/>
-          <w:numId w:val="8"/>
-        </w:numPr>
-        <w:rPr>
-          <w:lang w:val="fr-FR"/>
-        </w:rPr>
-      </w:pPr>
-      <w:r>
-        <w:rPr>
+      </w:pPr>
+      <w:r>
+        <w:rPr>
+          <w:rFonts w:asciiTheme="majorHAnsi" w:hAnsiTheme="majorHAnsi" w:cstheme="majorHAnsi"/>
+          <w:noProof/>
           <w:lang w:val="fr-FR"/>
         </w:rPr>
         <w:lastRenderedPageBreak/>
@@ -732,28 +925,32 @@
     </w:p>
     <w:p>
       <w:pPr>
-        <w:rPr>
+        <w:pStyle w:val="Heading1"/>
+        <w:rPr>
+          <w:rFonts w:cstheme="majorHAnsi"/>
           <w:lang w:val="fr-FR"/>
         </w:rPr>
       </w:pPr>
       <w:r>
         <w:rPr>
+          <w:rFonts w:cstheme="majorHAnsi"/>
           <w:lang w:val="fr-FR"/>
         </w:rPr>
-        <w:br w:type="page"/>
-      </w:r>
-    </w:p>
-    <w:p>
-      <w:pPr>
-        <w:rPr>
+        <w:t>Thông tin thay đổi trên trang liên hệ</w:t>
+      </w:r>
+    </w:p>
+    <w:p>
+      <w:pPr>
+        <w:rPr>
+          <w:rFonts w:asciiTheme="majorHAnsi" w:hAnsiTheme="majorHAnsi" w:cstheme="majorHAnsi"/>
           <w:lang w:val="fr-FR"/>
         </w:rPr>
       </w:pPr>
       <w:r>
         <w:rPr>
+          <w:rFonts w:asciiTheme="majorHAnsi" w:hAnsiTheme="majorHAnsi" w:cstheme="majorHAnsi"/>
           <w:lang w:val="fr-FR"/>
         </w:rPr>
-        <w:lastRenderedPageBreak/>
         <w:t>Sửa số hotline thành mới</w:t>
       </w:r>
     </w:p>
@@ -768,7 +965,7 @@
         <w:spacing w:before="100" w:beforeAutospacing="1" w:after="100" w:afterAutospacing="1" w:line="240" w:lineRule="auto"/>
         <w:outlineLvl w:val="3"/>
         <w:rPr>
-          <w:rFonts w:ascii="Cambria" w:eastAsia="Times New Roman" w:hAnsi="Cambria" w:cs="Times New Roman"/>
+          <w:rFonts w:asciiTheme="majorHAnsi" w:eastAsia="Times New Roman" w:hAnsiTheme="majorHAnsi" w:cstheme="majorHAnsi"/>
           <w:caps/>
           <w:color w:val="212529"/>
           <w:kern w:val="0"/>
@@ -780,7 +977,7 @@
       </w:pPr>
       <w:r>
         <w:rPr>
-          <w:rFonts w:ascii="Nunito" w:eastAsia="Times New Roman" w:hAnsi="Nunito" w:cs="Times New Roman"/>
+          <w:rFonts w:asciiTheme="majorHAnsi" w:eastAsia="Times New Roman" w:hAnsiTheme="majorHAnsi" w:cstheme="majorHAnsi"/>
           <w:caps/>
           <w:color w:val="212529"/>
           <w:kern w:val="0"/>
@@ -793,7 +990,7 @@
       </w:r>
       <w:r>
         <w:rPr>
-          <w:rFonts w:ascii="Nunito" w:eastAsia="Times New Roman" w:hAnsi="Nunito" w:cs="Times New Roman"/>
+          <w:rFonts w:asciiTheme="majorHAnsi" w:eastAsia="Times New Roman" w:hAnsiTheme="majorHAnsi" w:cstheme="majorHAnsi"/>
           <w:caps/>
           <w:color w:val="212529"/>
           <w:kern w:val="0"/>
@@ -802,20 +999,7 @@
           <w:lang w:val="en-US" w:eastAsia="vi-VN"/>
           <w14:ligatures w14:val="none"/>
         </w:rPr>
-        <w:t xml:space="preserve"> k</w:t>
-      </w:r>
-      <w:r>
-        <w:rPr>
-          <w:rFonts w:ascii="Cambria" w:eastAsia="Times New Roman" w:hAnsi="Cambria" w:cs="Times New Roman"/>
-          <w:caps/>
-          <w:color w:val="212529"/>
-          <w:kern w:val="0"/>
-          <w:sz w:val="24"/>
-          <w:szCs w:val="24"/>
-          <w:lang w:val="en-US" w:eastAsia="vi-VN"/>
-          <w14:ligatures w14:val="none"/>
-        </w:rPr>
-        <w:t>ỹ thuật</w:t>
+        <w:t xml:space="preserve"> kỹ thuật</w:t>
       </w:r>
     </w:p>
     <w:p>
@@ -828,7 +1012,7 @@
         <w:shd w:val="clear" w:color="auto" w:fill="FFFFFF"/>
         <w:spacing w:beforeAutospacing="1" w:after="0" w:afterAutospacing="1" w:line="240" w:lineRule="auto"/>
         <w:rPr>
-          <w:rFonts w:ascii="Nunito" w:eastAsia="Times New Roman" w:hAnsi="Nunito" w:cs="Times New Roman"/>
+          <w:rFonts w:asciiTheme="majorHAnsi" w:eastAsia="Times New Roman" w:hAnsiTheme="majorHAnsi" w:cstheme="majorHAnsi"/>
           <w:color w:val="212529"/>
           <w:kern w:val="0"/>
           <w:sz w:val="21"/>
@@ -840,7 +1024,7 @@
       <w:hyperlink r:id="rId6" w:history="1">
         <w:r>
           <w:rPr>
-            <w:rFonts w:ascii="Nunito" w:eastAsia="Times New Roman" w:hAnsi="Nunito" w:cs="Times New Roman"/>
+            <w:rFonts w:asciiTheme="majorHAnsi" w:eastAsia="Times New Roman" w:hAnsiTheme="majorHAnsi" w:cstheme="majorHAnsi"/>
             <w:color w:val="0000FF"/>
             <w:kern w:val="0"/>
             <w:sz w:val="21"/>
@@ -854,7 +1038,7 @@
       </w:hyperlink>
       <w:r>
         <w:rPr>
-          <w:rFonts w:ascii="Nunito" w:eastAsia="Times New Roman" w:hAnsi="Nunito" w:cs="Times New Roman"/>
+          <w:rFonts w:asciiTheme="majorHAnsi" w:eastAsia="Times New Roman" w:hAnsiTheme="majorHAnsi" w:cstheme="majorHAnsi"/>
           <w:color w:val="212529"/>
           <w:kern w:val="0"/>
           <w:sz w:val="21"/>
@@ -867,7 +1051,7 @@
       <w:hyperlink r:id="rId7" w:tgtFrame="_blank" w:history="1">
         <w:r>
           <w:rPr>
-            <w:rFonts w:ascii="Nunito" w:eastAsia="Times New Roman" w:hAnsi="Nunito" w:cs="Times New Roman"/>
+            <w:rFonts w:asciiTheme="majorHAnsi" w:eastAsia="Times New Roman" w:hAnsiTheme="majorHAnsi" w:cstheme="majorHAnsi"/>
             <w:color w:val="0000FF"/>
             <w:kern w:val="0"/>
             <w:sz w:val="21"/>
@@ -876,33 +1060,7 @@
             <w:lang w:eastAsia="vi-VN"/>
             <w14:ligatures w14:val="none"/>
           </w:rPr>
-          <w:t>Liên h</w:t>
-        </w:r>
-        <w:r>
-          <w:rPr>
-            <w:rFonts w:ascii="Calibri" w:eastAsia="Times New Roman" w:hAnsi="Calibri" w:cs="Calibri"/>
-            <w:color w:val="0000FF"/>
-            <w:kern w:val="0"/>
-            <w:sz w:val="21"/>
-            <w:szCs w:val="21"/>
-            <w:u w:val="single"/>
-            <w:lang w:eastAsia="vi-VN"/>
-            <w14:ligatures w14:val="none"/>
-          </w:rPr>
-          <w:t>ệ</w:t>
-        </w:r>
-        <w:r>
-          <w:rPr>
-            <w:rFonts w:ascii="Nunito" w:eastAsia="Times New Roman" w:hAnsi="Nunito" w:cs="Times New Roman"/>
-            <w:color w:val="0000FF"/>
-            <w:kern w:val="0"/>
-            <w:sz w:val="21"/>
-            <w:szCs w:val="21"/>
-            <w:u w:val="single"/>
-            <w:lang w:eastAsia="vi-VN"/>
-            <w14:ligatures w14:val="none"/>
-          </w:rPr>
-          <w:t xml:space="preserve"> Zalo</w:t>
+          <w:t>Liên hệ Zalo</w:t>
         </w:r>
       </w:hyperlink>
     </w:p>
@@ -911,7 +1069,7 @@
         <w:shd w:val="clear" w:color="auto" w:fill="FFFFFF"/>
         <w:spacing w:beforeAutospacing="1" w:after="0" w:afterAutospacing="1" w:line="240" w:lineRule="auto"/>
         <w:rPr>
-          <w:rFonts w:ascii="Cambria" w:eastAsia="Times New Roman" w:hAnsi="Cambria" w:cs="Times New Roman"/>
+          <w:rFonts w:asciiTheme="majorHAnsi" w:eastAsia="Times New Roman" w:hAnsiTheme="majorHAnsi" w:cstheme="majorHAnsi"/>
           <w:color w:val="212529"/>
           <w:kern w:val="0"/>
           <w:sz w:val="21"/>
@@ -922,7 +1080,7 @@
       </w:pPr>
       <w:r>
         <w:rPr>
-          <w:rFonts w:ascii="Nunito" w:eastAsia="Times New Roman" w:hAnsi="Nunito" w:cs="Times New Roman"/>
+          <w:rFonts w:asciiTheme="majorHAnsi" w:eastAsia="Times New Roman" w:hAnsiTheme="majorHAnsi" w:cstheme="majorHAnsi"/>
           <w:color w:val="212529"/>
           <w:kern w:val="0"/>
           <w:sz w:val="21"/>
@@ -930,11 +1088,20 @@
           <w:lang w:val="en-US" w:eastAsia="vi-VN"/>
           <w14:ligatures w14:val="none"/>
         </w:rPr>
-        <w:t>B</w:t>
-      </w:r>
-      <w:r>
-        <w:rPr>
-          <w:rFonts w:ascii="Cambria" w:eastAsia="Times New Roman" w:hAnsi="Cambria" w:cs="Times New Roman"/>
+        <w:t>Bổ sung them số mới</w:t>
+      </w:r>
+    </w:p>
+    <w:p>
+      <w:pPr>
+        <w:pStyle w:val="ListParagraph"/>
+        <w:numPr>
+          <w:ilvl w:val="0"/>
+          <w:numId w:val="6"/>
+        </w:numPr>
+        <w:shd w:val="clear" w:color="auto" w:fill="FFFFFF"/>
+        <w:spacing w:beforeAutospacing="1" w:after="0" w:afterAutospacing="1" w:line="240" w:lineRule="auto"/>
+        <w:rPr>
+          <w:rFonts w:asciiTheme="majorHAnsi" w:eastAsia="Times New Roman" w:hAnsiTheme="majorHAnsi" w:cstheme="majorHAnsi"/>
           <w:color w:val="212529"/>
           <w:kern w:val="0"/>
           <w:sz w:val="21"/>
@@ -942,20 +1109,10 @@
           <w:lang w:val="en-US" w:eastAsia="vi-VN"/>
           <w14:ligatures w14:val="none"/>
         </w:rPr>
-        <w:t>ổ sung them số mới</w:t>
-      </w:r>
-    </w:p>
-    <w:p>
-      <w:pPr>
-        <w:pStyle w:val="ListParagraph"/>
-        <w:numPr>
-          <w:ilvl w:val="0"/>
-          <w:numId w:val="6"/>
-        </w:numPr>
-        <w:shd w:val="clear" w:color="auto" w:fill="FFFFFF"/>
-        <w:spacing w:beforeAutospacing="1" w:after="0" w:afterAutospacing="1" w:line="240" w:lineRule="auto"/>
-        <w:rPr>
-          <w:rFonts w:ascii="Cambria" w:eastAsia="Times New Roman" w:hAnsi="Cambria" w:cs="Times New Roman"/>
+      </w:pPr>
+      <w:r>
+        <w:rPr>
+          <w:rFonts w:asciiTheme="majorHAnsi" w:eastAsia="Times New Roman" w:hAnsiTheme="majorHAnsi" w:cstheme="majorHAnsi"/>
           <w:color w:val="212529"/>
           <w:kern w:val="0"/>
           <w:sz w:val="21"/>
@@ -963,10 +1120,20 @@
           <w:lang w:val="en-US" w:eastAsia="vi-VN"/>
           <w14:ligatures w14:val="none"/>
         </w:rPr>
-      </w:pPr>
-      <w:r>
-        <w:rPr>
-          <w:rFonts w:ascii="Cambria" w:eastAsia="Times New Roman" w:hAnsi="Cambria" w:cs="Times New Roman"/>
+        <w:t>HOT LINE DỊCH VỤ</w:t>
+      </w:r>
+    </w:p>
+    <w:p>
+      <w:pPr>
+        <w:pStyle w:val="ListParagraph"/>
+        <w:numPr>
+          <w:ilvl w:val="0"/>
+          <w:numId w:val="6"/>
+        </w:numPr>
+        <w:shd w:val="clear" w:color="auto" w:fill="FFFFFF"/>
+        <w:spacing w:beforeAutospacing="1" w:after="0" w:afterAutospacing="1" w:line="240" w:lineRule="auto"/>
+        <w:rPr>
+          <w:rFonts w:asciiTheme="majorHAnsi" w:eastAsia="Times New Roman" w:hAnsiTheme="majorHAnsi" w:cstheme="majorHAnsi"/>
           <w:color w:val="212529"/>
           <w:kern w:val="0"/>
           <w:sz w:val="21"/>
@@ -974,20 +1141,10 @@
           <w:lang w:val="en-US" w:eastAsia="vi-VN"/>
           <w14:ligatures w14:val="none"/>
         </w:rPr>
-        <w:t>HOT LINE DỊCH VỤ</w:t>
-      </w:r>
-    </w:p>
-    <w:p>
-      <w:pPr>
-        <w:pStyle w:val="ListParagraph"/>
-        <w:numPr>
-          <w:ilvl w:val="0"/>
-          <w:numId w:val="6"/>
-        </w:numPr>
-        <w:shd w:val="clear" w:color="auto" w:fill="FFFFFF"/>
-        <w:spacing w:beforeAutospacing="1" w:after="0" w:afterAutospacing="1" w:line="240" w:lineRule="auto"/>
-        <w:rPr>
-          <w:rFonts w:ascii="Cambria" w:eastAsia="Times New Roman" w:hAnsi="Cambria" w:cs="Times New Roman"/>
+      </w:pPr>
+      <w:r>
+        <w:rPr>
+          <w:rFonts w:asciiTheme="majorHAnsi" w:eastAsia="Times New Roman" w:hAnsiTheme="majorHAnsi" w:cstheme="majorHAnsi"/>
           <w:color w:val="212529"/>
           <w:kern w:val="0"/>
           <w:sz w:val="21"/>
@@ -995,10 +1152,11 @@
           <w:lang w:val="en-US" w:eastAsia="vi-VN"/>
           <w14:ligatures w14:val="none"/>
         </w:rPr>
-      </w:pPr>
-      <w:r>
-        <w:rPr>
-          <w:rFonts w:ascii="Cambria" w:eastAsia="Times New Roman" w:hAnsi="Cambria" w:cs="Times New Roman"/>
+        <w:t>0567 998 998</w:t>
+      </w:r>
+      <w:r>
+        <w:rPr>
+          <w:rFonts w:asciiTheme="majorHAnsi" w:eastAsia="Times New Roman" w:hAnsiTheme="majorHAnsi" w:cstheme="majorHAnsi"/>
           <w:color w:val="212529"/>
           <w:kern w:val="0"/>
           <w:sz w:val="21"/>
@@ -1006,11 +1164,31 @@
           <w:lang w:val="en-US" w:eastAsia="vi-VN"/>
           <w14:ligatures w14:val="none"/>
         </w:rPr>
-        <w:t>0567 998 998</w:t>
-      </w:r>
-      <w:r>
-        <w:rPr>
-          <w:rFonts w:ascii="Cambria" w:eastAsia="Times New Roman" w:hAnsi="Cambria" w:cs="Times New Roman"/>
+        <w:t xml:space="preserve"> – liên hệ zalo</w:t>
+      </w:r>
+    </w:p>
+    <w:p>
+      <w:pPr>
+        <w:pStyle w:val="Heading1"/>
+        <w:rPr>
+          <w:rFonts w:eastAsia="Times New Roman" w:cstheme="majorHAnsi"/>
+          <w:lang w:val="en-US" w:eastAsia="vi-VN"/>
+        </w:rPr>
+      </w:pPr>
+      <w:r>
+        <w:rPr>
+          <w:rFonts w:eastAsia="Times New Roman" w:cstheme="majorHAnsi"/>
+          <w:lang w:val="en-US" w:eastAsia="vi-VN"/>
+        </w:rPr>
+        <w:t>Thông tin thay đổi trên trang chủ</w:t>
+      </w:r>
+    </w:p>
+    <w:p>
+      <w:pPr>
+        <w:shd w:val="clear" w:color="auto" w:fill="FFFFFF"/>
+        <w:spacing w:beforeAutospacing="1" w:after="0" w:afterAutospacing="1" w:line="240" w:lineRule="auto"/>
+        <w:rPr>
+          <w:rFonts w:asciiTheme="majorHAnsi" w:eastAsia="Times New Roman" w:hAnsiTheme="majorHAnsi" w:cstheme="majorHAnsi"/>
           <w:color w:val="212529"/>
           <w:kern w:val="0"/>
           <w:sz w:val="21"/>
@@ -1018,15 +1196,10 @@
           <w:lang w:val="en-US" w:eastAsia="vi-VN"/>
           <w14:ligatures w14:val="none"/>
         </w:rPr>
-        <w:t xml:space="preserve"> – liên hệ zalo</w:t>
-      </w:r>
-    </w:p>
-    <w:p>
-      <w:pPr>
-        <w:shd w:val="clear" w:color="auto" w:fill="FFFFFF"/>
-        <w:spacing w:beforeAutospacing="1" w:after="0" w:afterAutospacing="1" w:line="240" w:lineRule="auto"/>
-        <w:rPr>
-          <w:rFonts w:ascii="Cambria" w:eastAsia="Times New Roman" w:hAnsi="Cambria" w:cs="Times New Roman"/>
+      </w:pPr>
+      <w:r>
+        <w:rPr>
+          <w:rFonts w:asciiTheme="majorHAnsi" w:eastAsia="Times New Roman" w:hAnsiTheme="majorHAnsi" w:cstheme="majorHAnsi"/>
           <w:color w:val="212529"/>
           <w:kern w:val="0"/>
           <w:sz w:val="21"/>
@@ -1034,10 +1207,20 @@
           <w:lang w:val="en-US" w:eastAsia="vi-VN"/>
           <w14:ligatures w14:val="none"/>
         </w:rPr>
-      </w:pPr>
-      <w:r>
-        <w:rPr>
-          <w:rFonts w:ascii="Cambria" w:eastAsia="Times New Roman" w:hAnsi="Cambria" w:cs="Times New Roman"/>
+        <w:t>Hình số điện thoại trên banner thay đổi mới:</w:t>
+      </w:r>
+    </w:p>
+    <w:p>
+      <w:pPr>
+        <w:pStyle w:val="ListParagraph"/>
+        <w:numPr>
+          <w:ilvl w:val="0"/>
+          <w:numId w:val="7"/>
+        </w:numPr>
+        <w:shd w:val="clear" w:color="auto" w:fill="FFFFFF"/>
+        <w:spacing w:beforeAutospacing="1" w:after="0" w:afterAutospacing="1" w:line="240" w:lineRule="auto"/>
+        <w:rPr>
+          <w:rFonts w:asciiTheme="majorHAnsi" w:eastAsia="Times New Roman" w:hAnsiTheme="majorHAnsi" w:cstheme="majorHAnsi"/>
           <w:color w:val="212529"/>
           <w:kern w:val="0"/>
           <w:sz w:val="21"/>
@@ -1045,11 +1228,10 @@
           <w:lang w:val="en-US" w:eastAsia="vi-VN"/>
           <w14:ligatures w14:val="none"/>
         </w:rPr>
-        <w:t>Hình số điện thoại trên banner th</w:t>
-      </w:r>
-      <w:r>
-        <w:rPr>
-          <w:rFonts w:ascii="Cambria" w:eastAsia="Times New Roman" w:hAnsi="Cambria" w:cs="Times New Roman"/>
+      </w:pPr>
+      <w:r>
+        <w:rPr>
+          <w:rFonts w:asciiTheme="majorHAnsi" w:eastAsia="Times New Roman" w:hAnsiTheme="majorHAnsi" w:cstheme="majorHAnsi"/>
           <w:color w:val="212529"/>
           <w:kern w:val="0"/>
           <w:sz w:val="21"/>
@@ -1057,47 +1239,15 @@
           <w:lang w:val="en-US" w:eastAsia="vi-VN"/>
           <w14:ligatures w14:val="none"/>
         </w:rPr>
-        <w:t>ay đổi mới:</w:t>
-      </w:r>
-    </w:p>
-    <w:p>
-      <w:pPr>
-        <w:pStyle w:val="ListParagraph"/>
-        <w:numPr>
-          <w:ilvl w:val="0"/>
-          <w:numId w:val="7"/>
-        </w:numPr>
+        <w:t>0567 998 998</w:t>
+      </w:r>
+    </w:p>
+    <w:p>
+      <w:pPr>
         <w:shd w:val="clear" w:color="auto" w:fill="FFFFFF"/>
         <w:spacing w:beforeAutospacing="1" w:after="0" w:afterAutospacing="1" w:line="240" w:lineRule="auto"/>
         <w:rPr>
-          <w:rFonts w:ascii="Cambria" w:eastAsia="Times New Roman" w:hAnsi="Cambria" w:cs="Times New Roman"/>
-          <w:color w:val="212529"/>
-          <w:kern w:val="0"/>
-          <w:sz w:val="21"/>
-          <w:szCs w:val="21"/>
-          <w:lang w:val="en-US" w:eastAsia="vi-VN"/>
-          <w14:ligatures w14:val="none"/>
-        </w:rPr>
-      </w:pPr>
-      <w:r>
-        <w:rPr>
-          <w:rFonts w:ascii="Cambria" w:eastAsia="Times New Roman" w:hAnsi="Cambria" w:cs="Times New Roman"/>
-          <w:color w:val="212529"/>
-          <w:kern w:val="0"/>
-          <w:sz w:val="21"/>
-          <w:szCs w:val="21"/>
-          <w:lang w:val="en-US" w:eastAsia="vi-VN"/>
-          <w14:ligatures w14:val="none"/>
-        </w:rPr>
-        <w:t>0567 998 998</w:t>
-      </w:r>
-    </w:p>
-    <w:p>
-      <w:pPr>
-        <w:shd w:val="clear" w:color="auto" w:fill="FFFFFF"/>
-        <w:spacing w:beforeAutospacing="1" w:after="0" w:afterAutospacing="1" w:line="240" w:lineRule="auto"/>
-        <w:rPr>
-          <w:rFonts w:ascii="Cambria" w:eastAsia="Times New Roman" w:hAnsi="Cambria" w:cs="Times New Roman"/>
+          <w:rFonts w:asciiTheme="majorHAnsi" w:eastAsia="Times New Roman" w:hAnsiTheme="majorHAnsi" w:cstheme="majorHAnsi"/>
           <w:color w:val="212529"/>
           <w:kern w:val="0"/>
           <w:sz w:val="21"/>
@@ -1118,7 +1268,7 @@
 </file>
 
 <file path=word/numbering.xml><?xml version="1.0" encoding="utf-8"?>
-<w:numbering xmlns:wpc="http://schemas.microsoft.com/office/word/2010/wordprocessingCanvas" xmlns:cx="http://schemas.microsoft.com/office/drawing/2014/chartex" xmlns:cx1="http://schemas.microsoft.com/office/drawing/2015/9/8/chartex" xmlns:cx2="http://schemas.microsoft.com/office/drawing/2015/10/21/chartex" xmlns:cx3="http://schemas.microsoft.com/office/drawing/2016/5/9/chartex" xmlns:cx4="http://schemas.microsoft.com/office/drawing/2016/5/10/chartex" xmlns:cx5="http://schemas.microsoft.com/office/drawing/2016/5/11/chartex" xmlns:cx6="http://schemas.microsoft.com/office/drawing/2016/5/12/chartex" xmlns:cx7="http://schemas.microsoft.com/office/drawing/2016/5/13/chartex" xmlns:cx8="http://schemas.microsoft.com/office/drawing/2016/5/14/chartex" xmlns:mc="http://schemas.openxmlformats.org/markup-compatibility/2006" xmlns:aink="http://schemas.microsoft.com/office/drawing/2016/ink" xmlns:am3d="http://schemas.microsoft.com/office/drawing/2017/model3d" xmlns:o="urn:schemas-microsoft-com:office:office" xmlns:oel="http://schemas.microsoft.com/office/2019/extlst" xmlns:r="http://schemas.openxmlformats.org/officeDocument/2006/relationships" xmlns:m="http://schemas.openxmlformats.org/officeDocument/2006/math" xmlns:v="urn:schemas-microsoft-com:vml" xmlns:wp14="http://schemas.microsoft.com/office/word/2010/wordprocessingDrawing" xmlns:wp="http://schemas.openxmlformats.org/drawingml/2006/wordprocessingDrawing" xmlns:w10="urn:schemas-microsoft-com:office:word" xmlns:w="http://schemas.openxmlformats.org/wordprocessingml/2006/main" xmlns:w14="http://schemas.microsoft.com/office/word/2010/wordml" xmlns:w15="http://schemas.microsoft.com/office/word/2012/wordml" xmlns:w16cex="http://schemas.microsoft.com/office/word/2018/wordml/cex" xmlns:w16cid="http://schemas.microsoft.com/office/word/2016/wordml/cid" xmlns:w16="http://schemas.microsoft.com/office/word/2018/wordml" xmlns:w16sdtdh="http://schemas.microsoft.com/office/word/2020/wordml/sdtdatahash" xmlns:w16se="http://schemas.microsoft.com/office/word/2015/wordml/symex" xmlns:wpg="http://schemas.microsoft.com/office/word/2010/wordprocessingGroup" xmlns:wpi="http://schemas.microsoft.com/office/word/2010/wordprocessingInk" xmlns:wne="http://schemas.microsoft.com/office/word/2006/wordml" xmlns:wps="http://schemas.microsoft.com/office/word/2010/wordprocessingShape" mc:Ignorable="w14 w15 w16se w16cid w16 w16cex w16sdtdh wp14">
+<w:numbering xmlns:wpc="http://schemas.microsoft.com/office/word/2010/wordprocessingCanvas" xmlns:cx="http://schemas.microsoft.com/office/drawing/2014/chartex" xmlns:cx1="http://schemas.microsoft.com/office/drawing/2015/9/8/chartex" xmlns:cx2="http://schemas.microsoft.com/office/drawing/2015/10/21/chartex" xmlns:cx3="http://schemas.microsoft.com/office/drawing/2016/5/9/chartex" xmlns:cx4="http://schemas.microsoft.com/office/drawing/2016/5/10/chartex" xmlns:cx5="http://schemas.microsoft.com/office/drawing/2016/5/11/chartex" xmlns:cx6="http://schemas.microsoft.com/office/drawing/2016/5/12/chartex" xmlns:cx7="http://schemas.microsoft.com/office/drawing/2016/5/13/chartex" xmlns:cx8="http://schemas.microsoft.com/office/drawing/2016/5/14/chartex" xmlns:mc="http://schemas.openxmlformats.org/markup-compatibility/2006" xmlns:aink="http://schemas.microsoft.com/office/drawing/2016/ink" xmlns:am3d="http://schemas.microsoft.com/office/drawing/2017/model3d" xmlns:o="urn:schemas-microsoft-com:office:office" xmlns:r="http://schemas.openxmlformats.org/officeDocument/2006/relationships" xmlns:m="http://schemas.openxmlformats.org/officeDocument/2006/math" xmlns:v="urn:schemas-microsoft-com:vml" xmlns:wp14="http://schemas.microsoft.com/office/word/2010/wordprocessingDrawing" xmlns:wp="http://schemas.openxmlformats.org/drawingml/2006/wordprocessingDrawing" xmlns:w10="urn:schemas-microsoft-com:office:word" xmlns:w="http://schemas.openxmlformats.org/wordprocessingml/2006/main" xmlns:w14="http://schemas.microsoft.com/office/word/2010/wordml" xmlns:w15="http://schemas.microsoft.com/office/word/2012/wordml" xmlns:w16cex="http://schemas.microsoft.com/office/word/2018/wordml/cex" xmlns:w16cid="http://schemas.microsoft.com/office/word/2016/wordml/cid" xmlns:w16="http://schemas.microsoft.com/office/word/2018/wordml" xmlns:w16sdtdh="http://schemas.microsoft.com/office/word/2020/wordml/sdtdatahash" xmlns:w16se="http://schemas.microsoft.com/office/word/2015/wordml/symex" xmlns:wpg="http://schemas.microsoft.com/office/word/2010/wordprocessingGroup" xmlns:wpi="http://schemas.microsoft.com/office/word/2010/wordprocessingInk" xmlns:wne="http://schemas.microsoft.com/office/word/2006/wordml" xmlns:wps="http://schemas.microsoft.com/office/word/2010/wordprocessingShape" mc:Ignorable="w14 w15 w16se w16cid w16 w16cex w16sdtdh wp14">
   <w:abstractNum w:abstractNumId="0" w15:restartNumberingAfterBreak="0">
     <w:nsid w:val="097E5A03"/>
     <w:multiLevelType w:val="hybridMultilevel"/>
@@ -1458,7 +1608,7 @@
   <w:abstractNum w:abstractNumId="3" w15:restartNumberingAfterBreak="0">
     <w:nsid w:val="3E341D77"/>
     <w:multiLevelType w:val="hybridMultilevel"/>
-    <w:tmpl w:val="73ECABAA"/>
+    <w:tmpl w:val="CBC24980"/>
     <w:lvl w:ilvl="0" w:tplc="9AC85826">
       <w:numFmt w:val="bullet"/>
       <w:lvlText w:val="-"/>
@@ -2015,28 +2165,28 @@
       </w:rPr>
     </w:lvl>
   </w:abstractNum>
-  <w:num w:numId="1" w16cid:durableId="464586326">
+  <w:num w:numId="1">
     <w:abstractNumId w:val="0"/>
   </w:num>
-  <w:num w:numId="2" w16cid:durableId="699430241">
+  <w:num w:numId="2">
     <w:abstractNumId w:val="5"/>
   </w:num>
-  <w:num w:numId="3" w16cid:durableId="755400603">
+  <w:num w:numId="3">
     <w:abstractNumId w:val="2"/>
   </w:num>
-  <w:num w:numId="4" w16cid:durableId="1060907121">
+  <w:num w:numId="4">
     <w:abstractNumId w:val="3"/>
   </w:num>
-  <w:num w:numId="5" w16cid:durableId="846560253">
+  <w:num w:numId="5">
     <w:abstractNumId w:val="7"/>
   </w:num>
-  <w:num w:numId="6" w16cid:durableId="1542018154">
+  <w:num w:numId="6">
     <w:abstractNumId w:val="1"/>
   </w:num>
-  <w:num w:numId="7" w16cid:durableId="146285215">
+  <w:num w:numId="7">
     <w:abstractNumId w:val="6"/>
   </w:num>
-  <w:num w:numId="8" w16cid:durableId="1281841683">
+  <w:num w:numId="8">
     <w:abstractNumId w:val="4"/>
   </w:num>
 </w:numbering>
@@ -2443,6 +2593,27 @@
     <w:name w:val="Normal"/>
     <w:qFormat/>
   </w:style>
+  <w:style w:type="paragraph" w:styleId="Heading1">
+    <w:name w:val="heading 1"/>
+    <w:basedOn w:val="Normal"/>
+    <w:next w:val="Normal"/>
+    <w:link w:val="Heading1Char"/>
+    <w:uiPriority w:val="9"/>
+    <w:qFormat/>
+    <w:rsid w:val="008A05A3"/>
+    <w:pPr>
+      <w:keepNext/>
+      <w:keepLines/>
+      <w:spacing w:before="240" w:after="0"/>
+      <w:outlineLvl w:val="0"/>
+    </w:pPr>
+    <w:rPr>
+      <w:rFonts w:asciiTheme="majorHAnsi" w:eastAsiaTheme="majorEastAsia" w:hAnsiTheme="majorHAnsi" w:cstheme="majorBidi"/>
+      <w:color w:val="2F5496" w:themeColor="accent1" w:themeShade="BF"/>
+      <w:sz w:val="32"/>
+      <w:szCs w:val="32"/>
+    </w:rPr>
+  </w:style>
   <w:style w:type="paragraph" w:styleId="Heading4">
     <w:name w:val="heading 4"/>
     <w:basedOn w:val="Normal"/>
@@ -2583,6 +2754,19 @@
     <w:rPr>
       <w:color w:val="0000FF"/>
       <w:u w:val="single"/>
+    </w:rPr>
+  </w:style>
+  <w:style w:type="character" w:customStyle="1" w:styleId="Heading1Char">
+    <w:name w:val="Heading 1 Char"/>
+    <w:basedOn w:val="DefaultParagraphFont"/>
+    <w:link w:val="Heading1"/>
+    <w:uiPriority w:val="9"/>
+    <w:rsid w:val="008A05A3"/>
+    <w:rPr>
+      <w:rFonts w:asciiTheme="majorHAnsi" w:eastAsiaTheme="majorEastAsia" w:hAnsiTheme="majorHAnsi" w:cstheme="majorBidi"/>
+      <w:color w:val="2F5496" w:themeColor="accent1" w:themeShade="BF"/>
+      <w:sz w:val="32"/>
+      <w:szCs w:val="32"/>
     </w:rPr>
   </w:style>
 </w:styles>

</xml_diff>

<commit_message>
Cập nhật kế hoạch bổ sung thông tin chi tiết vào dự án
</commit_message>
<xml_diff>
--- a/nop_bao_cao/2.2.YeuCau_ChiTiet_TongHop.docx
+++ b/nop_bao_cao/2.2.YeuCau_ChiTiet_TongHop.docx
@@ -925,6 +925,61 @@
     </w:p>
     <w:p>
       <w:pPr>
+        <w:pStyle w:val="ListParagraph"/>
+        <w:numPr>
+          <w:ilvl w:val="0"/>
+          <w:numId w:val="8"/>
+        </w:numPr>
+        <w:rPr>
+          <w:rFonts w:asciiTheme="majorHAnsi" w:hAnsiTheme="majorHAnsi" w:cstheme="majorHAnsi"/>
+          <w:lang w:val="fr-FR"/>
+        </w:rPr>
+      </w:pPr>
+      <w:r>
+        <w:rPr>
+          <w:rFonts w:asciiTheme="majorHAnsi" w:hAnsiTheme="majorHAnsi" w:cstheme="majorHAnsi"/>
+          <w:lang w:val="fr-FR"/>
+        </w:rPr>
+        <w:lastRenderedPageBreak/>
+        <w:drawing>
+          <wp:inline distT="0" distB="0" distL="0" distR="0" wp14:anchorId="7D15EC32" wp14:editId="4D1333B3">
+            <wp:extent cx="4191585" cy="6716062"/>
+            <wp:effectExtent l="0" t="0" r="0" b="8890"/>
+            <wp:docPr id="2" name="Picture 2"/>
+            <wp:cNvGraphicFramePr>
+              <a:graphicFrameLocks xmlns:a="http://schemas.openxmlformats.org/drawingml/2006/main" noChangeAspect="1"/>
+            </wp:cNvGraphicFramePr>
+            <a:graphic xmlns:a="http://schemas.openxmlformats.org/drawingml/2006/main">
+              <a:graphicData uri="http://schemas.openxmlformats.org/drawingml/2006/picture">
+                <pic:pic xmlns:pic="http://schemas.openxmlformats.org/drawingml/2006/picture">
+                  <pic:nvPicPr>
+                    <pic:cNvPr id="1" name=""/>
+                    <pic:cNvPicPr/>
+                  </pic:nvPicPr>
+                  <pic:blipFill>
+                    <a:blip r:embed="rId6"/>
+                    <a:stretch>
+                      <a:fillRect/>
+                    </a:stretch>
+                  </pic:blipFill>
+                  <pic:spPr>
+                    <a:xfrm>
+                      <a:off x="0" y="0"/>
+                      <a:ext cx="4191585" cy="6716062"/>
+                    </a:xfrm>
+                    <a:prstGeom prst="rect">
+                      <a:avLst/>
+                    </a:prstGeom>
+                  </pic:spPr>
+                </pic:pic>
+              </a:graphicData>
+            </a:graphic>
+          </wp:inline>
+        </w:drawing>
+      </w:r>
+    </w:p>
+    <w:p>
+      <w:pPr>
         <w:pStyle w:val="Heading1"/>
         <w:rPr>
           <w:rFonts w:cstheme="majorHAnsi"/>
@@ -1021,7 +1076,7 @@
           <w14:ligatures w14:val="none"/>
         </w:rPr>
       </w:pPr>
-      <w:hyperlink r:id="rId6" w:history="1">
+      <w:hyperlink r:id="rId7" w:history="1">
         <w:r>
           <w:rPr>
             <w:rFonts w:asciiTheme="majorHAnsi" w:eastAsia="Times New Roman" w:hAnsiTheme="majorHAnsi" w:cstheme="majorHAnsi"/>
@@ -1048,7 +1103,7 @@
         </w:rPr>
         <w:t> - </w:t>
       </w:r>
-      <w:hyperlink r:id="rId7" w:tgtFrame="_blank" w:history="1">
+      <w:hyperlink r:id="rId8" w:tgtFrame="_blank" w:history="1">
         <w:r>
           <w:rPr>
             <w:rFonts w:asciiTheme="majorHAnsi" w:eastAsia="Times New Roman" w:hAnsiTheme="majorHAnsi" w:cstheme="majorHAnsi"/>
@@ -1180,6 +1235,7 @@
           <w:rFonts w:eastAsia="Times New Roman" w:cstheme="majorHAnsi"/>
           <w:lang w:val="en-US" w:eastAsia="vi-VN"/>
         </w:rPr>
+        <w:lastRenderedPageBreak/>
         <w:t>Thông tin thay đổi trên trang chủ</w:t>
       </w:r>
     </w:p>

</xml_diff>

<commit_message>
cập nhật banner laptop 1366px
</commit_message>
<xml_diff>
--- a/nop_bao_cao/2.2.YeuCau_ChiTiet_TongHop.docx
+++ b/nop_bao_cao/2.2.YeuCau_ChiTiet_TongHop.docx
@@ -938,6 +938,7 @@
       <w:r>
         <w:rPr>
           <w:rFonts w:asciiTheme="majorHAnsi" w:hAnsiTheme="majorHAnsi" w:cstheme="majorHAnsi"/>
+          <w:noProof/>
           <w:lang w:val="fr-FR"/>
         </w:rPr>
         <w:lastRenderedPageBreak/>
@@ -1296,6 +1297,183 @@
           <w14:ligatures w14:val="none"/>
         </w:rPr>
         <w:t>0567 998 998</w:t>
+      </w:r>
+    </w:p>
+    <w:p>
+      <w:pPr>
+        <w:shd w:val="clear" w:color="auto" w:fill="FFFFFF"/>
+        <w:spacing w:beforeAutospacing="1" w:after="0" w:afterAutospacing="1" w:line="240" w:lineRule="auto"/>
+        <w:rPr>
+          <w:rFonts w:asciiTheme="majorHAnsi" w:eastAsia="Times New Roman" w:hAnsiTheme="majorHAnsi" w:cstheme="majorHAnsi"/>
+          <w:color w:val="212529"/>
+          <w:kern w:val="0"/>
+          <w:sz w:val="21"/>
+          <w:szCs w:val="21"/>
+          <w:lang w:val="en-US" w:eastAsia="vi-VN"/>
+          <w14:ligatures w14:val="none"/>
+        </w:rPr>
+      </w:pPr>
+      <w:r>
+        <w:rPr>
+          <w:rFonts w:asciiTheme="majorHAnsi" w:eastAsia="Times New Roman" w:hAnsiTheme="majorHAnsi" w:cstheme="majorHAnsi"/>
+          <w:color w:val="212529"/>
+          <w:kern w:val="0"/>
+          <w:sz w:val="21"/>
+          <w:szCs w:val="21"/>
+          <w:lang w:val="en-US" w:eastAsia="vi-VN"/>
+          <w14:ligatures w14:val="none"/>
+        </w:rPr>
+        <w:t>Thêm dòng chữ trung quốc dưới banner</w:t>
+      </w:r>
+    </w:p>
+    <w:p>
+      <w:pPr>
+        <w:shd w:val="clear" w:color="auto" w:fill="FFFFFF"/>
+        <w:spacing w:beforeAutospacing="1" w:after="0" w:afterAutospacing="1" w:line="240" w:lineRule="auto"/>
+        <w:rPr>
+          <w:rFonts w:asciiTheme="majorHAnsi" w:eastAsia="Times New Roman" w:hAnsiTheme="majorHAnsi" w:cstheme="majorHAnsi"/>
+          <w:color w:val="212529"/>
+          <w:kern w:val="0"/>
+          <w:sz w:val="21"/>
+          <w:szCs w:val="21"/>
+          <w:lang w:val="en-US" w:eastAsia="vi-VN"/>
+          <w14:ligatures w14:val="none"/>
+        </w:rPr>
+      </w:pPr>
+      <w:r>
+        <w:rPr>
+          <w:rFonts w:ascii="MS Mincho" w:eastAsia="MS Mincho" w:hAnsi="MS Mincho" w:cs="MS Mincho" w:hint="eastAsia"/>
+          <w:color w:val="212529"/>
+          <w:kern w:val="0"/>
+          <w:sz w:val="21"/>
+          <w:szCs w:val="21"/>
+          <w:lang w:val="en-US" w:eastAsia="vi-VN"/>
+          <w14:ligatures w14:val="none"/>
+        </w:rPr>
+        <w:t>保</w:t>
+      </w:r>
+      <w:r>
+        <w:rPr>
+          <w:rFonts w:ascii="MS Gothic" w:eastAsia="MS Gothic" w:hAnsi="MS Gothic" w:cs="MS Gothic" w:hint="eastAsia"/>
+          <w:color w:val="212529"/>
+          <w:kern w:val="0"/>
+          <w:sz w:val="21"/>
+          <w:szCs w:val="21"/>
+          <w:lang w:val="en-US" w:eastAsia="vi-VN"/>
+          <w14:ligatures w14:val="none"/>
+        </w:rPr>
+        <w:t>养</w:t>
+      </w:r>
+      <w:r>
+        <w:rPr>
+          <w:rFonts w:ascii="SimSun" w:eastAsia="SimSun" w:hAnsi="SimSun" w:cs="SimSun" w:hint="eastAsia"/>
+          <w:color w:val="212529"/>
+          <w:kern w:val="0"/>
+          <w:sz w:val="21"/>
+          <w:szCs w:val="21"/>
+          <w:lang w:val="en-US" w:eastAsia="vi-VN"/>
+          <w14:ligatures w14:val="none"/>
+        </w:rPr>
+        <w:t>车，保养产品，洗车</w:t>
+      </w:r>
+      <w:r>
+        <w:rPr>
+          <w:rFonts w:asciiTheme="majorHAnsi" w:eastAsia="Times New Roman" w:hAnsiTheme="majorHAnsi" w:cstheme="majorHAnsi"/>
+          <w:color w:val="212529"/>
+          <w:kern w:val="0"/>
+          <w:sz w:val="21"/>
+          <w:szCs w:val="21"/>
+          <w:lang w:val="en-US" w:eastAsia="vi-VN"/>
+          <w14:ligatures w14:val="none"/>
+        </w:rPr>
+        <w:t xml:space="preserve"> ( Chăm Sóc Xe, Lắp Phụ Kiện, Rửa Xe)</w:t>
+      </w:r>
+    </w:p>
+    <w:p>
+      <w:pPr>
+        <w:shd w:val="clear" w:color="auto" w:fill="FFFFFF"/>
+        <w:spacing w:beforeAutospacing="1" w:after="0" w:afterAutospacing="1" w:line="240" w:lineRule="auto"/>
+        <w:rPr>
+          <w:rFonts w:asciiTheme="majorHAnsi" w:eastAsia="Times New Roman" w:hAnsiTheme="majorHAnsi" w:cstheme="majorHAnsi"/>
+          <w:color w:val="212529"/>
+          <w:kern w:val="0"/>
+          <w:sz w:val="21"/>
+          <w:szCs w:val="21"/>
+          <w:lang w:val="en-US" w:eastAsia="vi-VN"/>
+          <w14:ligatures w14:val="none"/>
+        </w:rPr>
+      </w:pPr>
+      <w:r>
+        <w:rPr>
+          <w:rFonts w:ascii="MS Mincho" w:eastAsia="MS Mincho" w:hAnsi="MS Mincho" w:cs="MS Mincho" w:hint="eastAsia"/>
+          <w:color w:val="212529"/>
+          <w:kern w:val="0"/>
+          <w:sz w:val="21"/>
+          <w:szCs w:val="21"/>
+          <w:lang w:val="en-US" w:eastAsia="vi-VN"/>
+          <w14:ligatures w14:val="none"/>
+        </w:rPr>
+        <w:t>修理中心</w:t>
+      </w:r>
+      <w:r>
+        <w:rPr>
+          <w:rFonts w:asciiTheme="majorHAnsi" w:eastAsia="Times New Roman" w:hAnsiTheme="majorHAnsi" w:cstheme="majorHAnsi"/>
+          <w:color w:val="212529"/>
+          <w:kern w:val="0"/>
+          <w:sz w:val="21"/>
+          <w:szCs w:val="21"/>
+          <w:lang w:val="en-US" w:eastAsia="vi-VN"/>
+          <w14:ligatures w14:val="none"/>
+        </w:rPr>
+        <w:t>-</w:t>
+      </w:r>
+      <w:r>
+        <w:rPr>
+          <w:rFonts w:ascii="MS Mincho" w:eastAsia="MS Mincho" w:hAnsi="MS Mincho" w:cs="MS Mincho" w:hint="eastAsia"/>
+          <w:color w:val="212529"/>
+          <w:kern w:val="0"/>
+          <w:sz w:val="21"/>
+          <w:szCs w:val="21"/>
+          <w:lang w:val="en-US" w:eastAsia="vi-VN"/>
+          <w14:ligatures w14:val="none"/>
+        </w:rPr>
+        <w:t>保</w:t>
+      </w:r>
+      <w:r>
+        <w:rPr>
+          <w:rFonts w:ascii="MS Gothic" w:eastAsia="MS Gothic" w:hAnsi="MS Gothic" w:cs="MS Gothic" w:hint="eastAsia"/>
+          <w:color w:val="212529"/>
+          <w:kern w:val="0"/>
+          <w:sz w:val="21"/>
+          <w:szCs w:val="21"/>
+          <w:lang w:val="en-US" w:eastAsia="vi-VN"/>
+          <w14:ligatures w14:val="none"/>
+        </w:rPr>
+        <w:t>养汽</w:t>
+      </w:r>
+      <w:r>
+        <w:rPr>
+          <w:rFonts w:ascii="SimSun" w:eastAsia="SimSun" w:hAnsi="SimSun" w:cs="SimSun" w:hint="eastAsia"/>
+          <w:color w:val="212529"/>
+          <w:kern w:val="0"/>
+          <w:sz w:val="21"/>
+          <w:szCs w:val="21"/>
+          <w:lang w:val="en-US" w:eastAsia="vi-VN"/>
+          <w14:ligatures w14:val="none"/>
+        </w:rPr>
+        <w:t>车</w:t>
+      </w:r>
+      <w:r>
+        <w:rPr>
+          <w:rFonts w:asciiTheme="majorHAnsi" w:eastAsia="Times New Roman" w:hAnsiTheme="majorHAnsi" w:cstheme="majorHAnsi"/>
+          <w:color w:val="212529"/>
+          <w:kern w:val="0"/>
+          <w:sz w:val="21"/>
+          <w:szCs w:val="21"/>
+          <w:lang w:val="en-US" w:eastAsia="vi-VN"/>
+          <w14:ligatures w14:val="none"/>
+        </w:rPr>
+        <w:t xml:space="preserve"> (Trung Tâm Sửa Chữa-Bảo Dưỡng Ô Tô)</w:t>
       </w:r>
     </w:p>
     <w:p>

</xml_diff>